<commit_message>
Corrigiendo SGDS-RS 05 y SGDS-RS 06
</commit_message>
<xml_diff>
--- a/Desarrollo/SGDS/Analisis/SGDS - RS/SGDS - RS 05.docx
+++ b/Desarrollo/SGDS/Analisis/SGDS - RS/SGDS - RS 05.docx
@@ -1,6 +1,6 @@
 
 <file path=word/document.xml><?xml version="1.0" encoding="utf-8"?>
-<w:document xmlns:wpc="http://schemas.microsoft.com/office/word/2010/wordprocessingCanvas" xmlns:cx="http://schemas.microsoft.com/office/drawing/2014/chartex" xmlns:mc="http://schemas.openxmlformats.org/markup-compatibility/2006" xmlns:o="urn:schemas-microsoft-com:office:office" xmlns:r="http://schemas.openxmlformats.org/officeDocument/2006/relationships" xmlns:m="http://schemas.openxmlformats.org/officeDocument/2006/math" xmlns:v="urn:schemas-microsoft-com:vml" xmlns:wp14="http://schemas.microsoft.com/office/word/2010/wordprocessingDrawing" xmlns:wp="http://schemas.openxmlformats.org/drawingml/2006/wordprocessingDrawing" xmlns:w10="urn:schemas-microsoft-com:office:word" xmlns:w="http://schemas.openxmlformats.org/wordprocessingml/2006/main" xmlns:w14="http://schemas.microsoft.com/office/word/2010/wordml" xmlns:w15="http://schemas.microsoft.com/office/word/2012/wordml" xmlns:w16se="http://schemas.microsoft.com/office/word/2015/wordml/symex" xmlns:wpg="http://schemas.microsoft.com/office/word/2010/wordprocessingGroup" xmlns:wpi="http://schemas.microsoft.com/office/word/2010/wordprocessingInk" xmlns:wne="http://schemas.microsoft.com/office/word/2006/wordml" xmlns:wps="http://schemas.microsoft.com/office/word/2010/wordprocessingShape" mc:Ignorable="w14 w15 w16se wp14">
+<w:document xmlns:wpc="http://schemas.microsoft.com/office/word/2010/wordprocessingCanvas" xmlns:cx="http://schemas.microsoft.com/office/drawing/2014/chartex" xmlns:cx1="http://schemas.microsoft.com/office/drawing/2015/9/8/chartex" xmlns:mc="http://schemas.openxmlformats.org/markup-compatibility/2006" xmlns:o="urn:schemas-microsoft-com:office:office" xmlns:r="http://schemas.openxmlformats.org/officeDocument/2006/relationships" xmlns:m="http://schemas.openxmlformats.org/officeDocument/2006/math" xmlns:v="urn:schemas-microsoft-com:vml" xmlns:wp14="http://schemas.microsoft.com/office/word/2010/wordprocessingDrawing" xmlns:wp="http://schemas.openxmlformats.org/drawingml/2006/wordprocessingDrawing" xmlns:w10="urn:schemas-microsoft-com:office:word" xmlns:w="http://schemas.openxmlformats.org/wordprocessingml/2006/main" xmlns:w14="http://schemas.microsoft.com/office/word/2010/wordml" xmlns:w15="http://schemas.microsoft.com/office/word/2012/wordml" xmlns:w16se="http://schemas.microsoft.com/office/word/2015/wordml/symex" xmlns:wpg="http://schemas.microsoft.com/office/word/2010/wordprocessingGroup" xmlns:wpi="http://schemas.microsoft.com/office/word/2010/wordprocessingInk" xmlns:wne="http://schemas.microsoft.com/office/word/2006/wordml" xmlns:wps="http://schemas.microsoft.com/office/word/2010/wordprocessingShape" mc:Ignorable="w14 w15 w16se wp14">
   <w:body>
     <w:p>
       <w:pPr>
@@ -32,6 +32,27 @@
         <w:spacing w:before="240" w:after="60" w:line="240" w:lineRule="auto"/>
         <w:jc w:val="center"/>
         <w:rPr>
+          <w:b/>
+          <w:sz w:val="44"/>
+          <w:szCs w:val="44"/>
+        </w:rPr>
+      </w:pPr>
+      <w:bookmarkStart w:id="1" w:name="_30j0zll" w:colFirst="0" w:colLast="0"/>
+      <w:bookmarkEnd w:id="1"/>
+      <w:r>
+        <w:rPr>
+          <w:b/>
+          <w:sz w:val="44"/>
+          <w:szCs w:val="44"/>
+        </w:rPr>
+        <w:t xml:space="preserve">Especificación de Requisito: </w:t>
+      </w:r>
+    </w:p>
+    <w:p>
+      <w:pPr>
+        <w:spacing w:before="240" w:after="60" w:line="240" w:lineRule="auto"/>
+        <w:jc w:val="center"/>
+        <w:rPr>
           <w:rFonts w:ascii="Quattrocento Sans" w:eastAsia="Quattrocento Sans" w:hAnsi="Quattrocento Sans" w:cs="Quattrocento Sans"/>
           <w:b/>
           <w:color w:val="0081C6"/>
@@ -39,15 +60,24 @@
           <w:szCs w:val="48"/>
         </w:rPr>
       </w:pPr>
-      <w:bookmarkStart w:id="1" w:name="_30j0zll" w:colFirst="0" w:colLast="0"/>
-      <w:bookmarkEnd w:id="1"/>
-      <w:r>
+    </w:p>
+    <w:p>
+      <w:pPr>
+        <w:spacing w:before="240" w:after="60" w:line="240" w:lineRule="auto"/>
+        <w:jc w:val="center"/>
         <w:rPr>
           <w:b/>
           <w:sz w:val="44"/>
           <w:szCs w:val="44"/>
         </w:rPr>
-        <w:t xml:space="preserve">Especificación de Requisito: </w:t>
+      </w:pPr>
+      <w:r>
+        <w:rPr>
+          <w:b/>
+          <w:sz w:val="44"/>
+          <w:szCs w:val="44"/>
+        </w:rPr>
+        <w:t>SGDS-RS05</w:t>
       </w:r>
     </w:p>
     <w:p>
@@ -68,17 +98,7 @@
           <w:sz w:val="44"/>
           <w:szCs w:val="44"/>
         </w:rPr>
-        <w:t>RS 05</w:t>
-      </w:r>
-      <w:bookmarkStart w:id="2" w:name="_GoBack"/>
-      <w:bookmarkEnd w:id="2"/>
-      <w:r>
-        <w:rPr>
-          <w:b/>
-          <w:sz w:val="44"/>
-          <w:szCs w:val="44"/>
-        </w:rPr>
-        <w:t xml:space="preserve">- Entrega de beneficios </w:t>
+        <w:t xml:space="preserve">Entrega de beneficios </w:t>
       </w:r>
     </w:p>
     <w:p>
@@ -111,14 +131,11 @@
     <w:p>
       <w:pPr>
         <w:jc w:val="center"/>
-      </w:pPr>
-      <w:r>
-        <w:rPr>
-          <w:sz w:val="32"/>
-          <w:szCs w:val="32"/>
-        </w:rPr>
-        <w:t>Versión 1.0</w:t>
-      </w:r>
+        <w:rPr>
+          <w:sz w:val="28"/>
+          <w:szCs w:val="28"/>
+        </w:rPr>
+      </w:pPr>
     </w:p>
     <w:p>
       <w:pPr>
@@ -149,43 +166,38 @@
     </w:p>
     <w:p>
       <w:pPr>
-        <w:jc w:val="center"/>
-        <w:rPr>
-          <w:sz w:val="28"/>
-          <w:szCs w:val="28"/>
-        </w:rPr>
-      </w:pPr>
-    </w:p>
-    <w:p>
-      <w:pPr>
-        <w:jc w:val="center"/>
-        <w:rPr>
-          <w:sz w:val="28"/>
-          <w:szCs w:val="28"/>
-        </w:rPr>
-      </w:pPr>
-    </w:p>
-    <w:p>
-      <w:pPr>
-        <w:jc w:val="center"/>
-        <w:rPr>
-          <w:sz w:val="28"/>
-          <w:szCs w:val="28"/>
-        </w:rPr>
-      </w:pPr>
-    </w:p>
-    <w:p>
-      <w:pPr>
-        <w:jc w:val="left"/>
-        <w:rPr>
-          <w:sz w:val="28"/>
-          <w:szCs w:val="28"/>
-        </w:rPr>
-      </w:pPr>
-    </w:p>
-    <w:p>
-      <w:pPr>
-        <w:jc w:val="center"/>
+        <w:rPr>
+          <w:sz w:val="28"/>
+          <w:szCs w:val="28"/>
+        </w:rPr>
+      </w:pPr>
+    </w:p>
+    <w:p>
+      <w:pPr>
+        <w:rPr>
+          <w:sz w:val="28"/>
+          <w:szCs w:val="28"/>
+        </w:rPr>
+      </w:pPr>
+    </w:p>
+    <w:p>
+      <w:pPr>
+        <w:rPr>
+          <w:sz w:val="28"/>
+          <w:szCs w:val="28"/>
+        </w:rPr>
+      </w:pPr>
+    </w:p>
+    <w:p>
+      <w:pPr>
+        <w:rPr>
+          <w:sz w:val="28"/>
+          <w:szCs w:val="28"/>
+        </w:rPr>
+      </w:pPr>
+    </w:p>
+    <w:p>
+      <w:pPr>
         <w:rPr>
           <w:sz w:val="28"/>
           <w:szCs w:val="28"/>
@@ -197,22 +209,6 @@
         <w:tabs>
           <w:tab w:val="left" w:pos="1815"/>
         </w:tabs>
-        <w:jc w:val="center"/>
-      </w:pPr>
-      <w:r>
-        <w:rPr>
-          <w:b/>
-          <w:sz w:val="36"/>
-          <w:szCs w:val="36"/>
-        </w:rPr>
-        <w:t>Control de Versiones</w:t>
-      </w:r>
-    </w:p>
-    <w:p>
-      <w:pPr>
-        <w:tabs>
-          <w:tab w:val="left" w:pos="1815"/>
-        </w:tabs>
         <w:rPr>
           <w:sz w:val="32"/>
           <w:szCs w:val="32"/>
@@ -220,127 +216,53 @@
       </w:pPr>
       <w:r>
         <w:rPr>
-          <w:noProof/>
-        </w:rPr>
-        <w:lastRenderedPageBreak/>
-        <mc:AlternateContent>
-          <mc:Choice Requires="wpg">
-            <w:drawing>
-              <wp:anchor distT="0" distB="0" distL="0" distR="89535" simplePos="0" relativeHeight="251658240" behindDoc="0" locked="0" layoutInCell="1" hidden="0" allowOverlap="1">
-                <wp:simplePos x="0" y="0"/>
-                <wp:positionH relativeFrom="column">
-                  <wp:posOffset>-76199</wp:posOffset>
-                </wp:positionH>
-                <wp:positionV relativeFrom="paragraph">
-                  <wp:posOffset>2438400</wp:posOffset>
-                </wp:positionV>
-                <wp:extent cx="6052185" cy="2597785"/>
-                <wp:effectExtent l="0" t="0" r="0" b="0"/>
-                <wp:wrapSquare wrapText="bothSides" distT="0" distB="0" distL="0" distR="89535"/>
-                <wp:docPr id="1" name="Rectángulo 1"/>
-                <wp:cNvGraphicFramePr/>
-                <a:graphic xmlns:a="http://schemas.openxmlformats.org/drawingml/2006/main">
-                  <a:graphicData uri="http://schemas.microsoft.com/office/word/2010/wordprocessingShape">
-                    <wps:wsp>
-                      <wps:cNvSpPr/>
-                      <wps:spPr>
-                        <a:xfrm>
-                          <a:off x="2324670" y="2485870"/>
-                          <a:ext cx="6042660" cy="2588260"/>
-                        </a:xfrm>
-                        <a:prstGeom prst="rect">
-                          <a:avLst/>
-                        </a:prstGeom>
-                        <a:solidFill>
-                          <a:srgbClr val="FFFFFF"/>
-                        </a:solidFill>
-                        <a:ln>
-                          <a:noFill/>
-                        </a:ln>
-                      </wps:spPr>
-                      <wps:txbx>
-                        <w:txbxContent>
-                          <w:p>
-                            <w:pPr>
-                              <w:textDirection w:val="btLr"/>
-                            </w:pPr>
-                            <w:r>
-                              <w:rPr>
-                                <w:rFonts w:ascii="Arial" w:eastAsia="Arial" w:hAnsi="Arial" w:cs="Arial"/>
-                                <w:color w:val="000000"/>
-                              </w:rPr>
-                              <w:t xml:space="preserve"> </w:t>
-                            </w:r>
-                          </w:p>
-                          <w:p>
-                            <w:pPr>
-                              <w:textDirection w:val="btLr"/>
-                            </w:pPr>
-                          </w:p>
-                        </w:txbxContent>
-                      </wps:txbx>
-                      <wps:bodyPr spcFirstLastPara="1" wrap="square" lIns="91425" tIns="45700" rIns="91425" bIns="45700" anchor="t" anchorCtr="0">
-                        <a:noAutofit/>
-                      </wps:bodyPr>
-                    </wps:wsp>
-                  </a:graphicData>
-                </a:graphic>
-              </wp:anchor>
-            </w:drawing>
-          </mc:Choice>
-          <mc:Fallback xmlns:dgm="http://schemas.openxmlformats.org/drawingml/2006/diagram" xmlns:lc="http://schemas.openxmlformats.org/drawingml/2006/lockedCanvas" xmlns:c="http://schemas.openxmlformats.org/drawingml/2006/chart" xmlns:pic="http://schemas.openxmlformats.org/drawingml/2006/picture" xmlns:a="http://schemas.openxmlformats.org/drawingml/2006/main" xmlns:sl="http://schemas.openxmlformats.org/schemaLibrary/2006/main">
-            <w:drawing>
-              <wp:anchor allowOverlap="1" behindDoc="0" distB="0" distT="0" distL="0" distR="89535" hidden="0" layoutInCell="1" locked="0" relativeHeight="0" simplePos="0">
-                <wp:simplePos x="0" y="0"/>
-                <wp:positionH relativeFrom="column">
-                  <wp:posOffset>-76199</wp:posOffset>
-                </wp:positionH>
-                <wp:positionV relativeFrom="paragraph">
-                  <wp:posOffset>2438400</wp:posOffset>
-                </wp:positionV>
-                <wp:extent cx="6052185" cy="2597785"/>
-                <wp:effectExtent b="0" l="0" r="0" t="0"/>
-                <wp:wrapSquare wrapText="bothSides" distB="0" distT="0" distL="0" distR="89535"/>
-                <wp:docPr id="1" name="image2.png"/>
-                <a:graphic>
-                  <a:graphicData uri="http://schemas.openxmlformats.org/drawingml/2006/picture">
-                    <pic:pic>
-                      <pic:nvPicPr>
-                        <pic:cNvPr id="0" name="image2.png"/>
-                        <pic:cNvPicPr preferRelativeResize="0"/>
-                      </pic:nvPicPr>
-                      <pic:blipFill>
-                        <a:blip r:embed="rId7"/>
-                        <a:srcRect/>
-                        <a:stretch>
-                          <a:fillRect/>
-                        </a:stretch>
-                      </pic:blipFill>
-                      <pic:spPr>
-                        <a:xfrm>
-                          <a:off x="0" y="0"/>
-                          <a:ext cx="6052185" cy="2597785"/>
-                        </a:xfrm>
-                        <a:prstGeom prst="rect"/>
-                        <a:ln/>
-                      </pic:spPr>
-                    </pic:pic>
-                  </a:graphicData>
-                </a:graphic>
-              </wp:anchor>
-            </w:drawing>
-          </mc:Fallback>
-        </mc:AlternateContent>
-      </w:r>
-    </w:p>
-    <w:p>
-      <w:pPr>
-        <w:jc w:val="right"/>
-        <w:rPr>
-          <w:sz w:val="32"/>
-          <w:szCs w:val="32"/>
-        </w:rPr>
-      </w:pPr>
+          <w:sz w:val="28"/>
+          <w:szCs w:val="28"/>
+        </w:rPr>
+        <w:tab/>
+      </w:r>
+      <w:r>
+        <w:rPr>
+          <w:sz w:val="28"/>
+          <w:szCs w:val="28"/>
+        </w:rPr>
+        <w:tab/>
+      </w:r>
+      <w:r>
+        <w:rPr>
+          <w:sz w:val="28"/>
+          <w:szCs w:val="28"/>
+        </w:rPr>
+        <w:tab/>
+      </w:r>
+      <w:r>
+        <w:rPr>
+          <w:sz w:val="28"/>
+          <w:szCs w:val="28"/>
+        </w:rPr>
+        <w:tab/>
+      </w:r>
+      <w:r>
+        <w:rPr>
+          <w:sz w:val="28"/>
+          <w:szCs w:val="28"/>
+        </w:rPr>
+        <w:tab/>
+      </w:r>
+      <w:r>
+        <w:rPr>
+          <w:sz w:val="28"/>
+          <w:szCs w:val="28"/>
+        </w:rPr>
+        <w:tab/>
+      </w:r>
+      <w:r>
+        <w:rPr>
+          <w:sz w:val="28"/>
+          <w:szCs w:val="28"/>
+        </w:rPr>
+        <w:tab/>
+      </w:r>
       <w:r>
         <w:rPr>
           <w:b/>
@@ -390,13 +312,12 @@
     </w:p>
     <w:sdt>
       <w:sdtPr>
-        <w:id w:val="-1397806595"/>
+        <w:id w:val="276992399"/>
         <w:docPartObj>
           <w:docPartGallery w:val="Table of Contents"/>
           <w:docPartUnique/>
         </w:docPartObj>
       </w:sdtPr>
-      <w:sdtEndPr/>
       <w:sdtContent>
         <w:p>
           <w:pPr>
@@ -820,7 +741,7 @@
         <w:pageBreakBefore/>
         <w:numPr>
           <w:ilvl w:val="0"/>
-          <w:numId w:val="1"/>
+          <w:numId w:val="7"/>
         </w:numPr>
         <w:spacing w:before="360" w:after="360"/>
         <w:jc w:val="center"/>
@@ -829,8 +750,8 @@
           <w:szCs w:val="28"/>
         </w:rPr>
       </w:pPr>
-      <w:bookmarkStart w:id="3" w:name="_1fob9te" w:colFirst="0" w:colLast="0"/>
-      <w:bookmarkEnd w:id="3"/>
+      <w:bookmarkStart w:id="2" w:name="_1fob9te" w:colFirst="0" w:colLast="0"/>
+      <w:bookmarkEnd w:id="2"/>
       <w:r>
         <w:rPr>
           <w:sz w:val="28"/>
@@ -845,7 +766,7 @@
         <w:pStyle w:val="Ttulo2"/>
         <w:numPr>
           <w:ilvl w:val="1"/>
-          <w:numId w:val="1"/>
+          <w:numId w:val="7"/>
         </w:numPr>
         <w:spacing w:before="240" w:after="240"/>
         <w:rPr>
@@ -853,24 +774,21 @@
           <w:szCs w:val="28"/>
         </w:rPr>
       </w:pPr>
-      <w:bookmarkStart w:id="4" w:name="_f129twkw5f6z" w:colFirst="0" w:colLast="0"/>
+      <w:bookmarkStart w:id="3" w:name="_f129twkw5f6z" w:colFirst="0" w:colLast="0"/>
+      <w:bookmarkEnd w:id="3"/>
+      <w:r>
+        <w:rPr>
+          <w:sz w:val="28"/>
+          <w:szCs w:val="28"/>
+        </w:rPr>
+        <w:t>Propósito</w:t>
+      </w:r>
+    </w:p>
+    <w:p>
+      <w:bookmarkStart w:id="4" w:name="_3znysh7" w:colFirst="0" w:colLast="0"/>
       <w:bookmarkEnd w:id="4"/>
       <w:r>
-        <w:rPr>
-          <w:sz w:val="28"/>
-          <w:szCs w:val="28"/>
-        </w:rPr>
-        <w:t>Propósito</w:t>
-      </w:r>
-    </w:p>
-    <w:p>
-      <w:bookmarkStart w:id="5" w:name="_3znysh7" w:colFirst="0" w:colLast="0"/>
-      <w:bookmarkEnd w:id="5"/>
-      <w:r>
-        <w:t>El propósito de este requisito es establecer un mecanismo para que los hospitales puedan validar la donación de sangre realizada por los donantes y entregar los beneficios correspondientes a los mismos, según las condiciones que cada</w:t>
-      </w:r>
-      <w:r>
-        <w:t xml:space="preserve"> hospital establezca en función de determinada cantidad de sangre o donaciones.</w:t>
+        <w:t>El propósito de este requisito es establecer un mecanismo para que los hospitales puedan validar la donación de sangre realizada por los donantes y entregar los beneficios correspondientes a los mismos, según las condiciones que cada hospital establezca en función de determinada cantidad de sangre o donaciones.</w:t>
       </w:r>
     </w:p>
     <w:p>
@@ -878,7 +796,7 @@
         <w:pStyle w:val="Ttulo2"/>
         <w:numPr>
           <w:ilvl w:val="1"/>
-          <w:numId w:val="1"/>
+          <w:numId w:val="7"/>
         </w:numPr>
         <w:spacing w:before="240" w:after="240"/>
         <w:rPr>
@@ -886,19 +804,19 @@
           <w:szCs w:val="28"/>
         </w:rPr>
       </w:pPr>
-      <w:bookmarkStart w:id="6" w:name="_mfyq8kvs837b" w:colFirst="0" w:colLast="0"/>
+      <w:bookmarkStart w:id="5" w:name="_mfyq8kvs837b" w:colFirst="0" w:colLast="0"/>
+      <w:bookmarkEnd w:id="5"/>
+      <w:r>
+        <w:rPr>
+          <w:sz w:val="28"/>
+          <w:szCs w:val="28"/>
+        </w:rPr>
+        <w:t>Alcance</w:t>
+      </w:r>
+    </w:p>
+    <w:p>
+      <w:bookmarkStart w:id="6" w:name="_2et92p0" w:colFirst="0" w:colLast="0"/>
       <w:bookmarkEnd w:id="6"/>
-      <w:r>
-        <w:rPr>
-          <w:sz w:val="28"/>
-          <w:szCs w:val="28"/>
-        </w:rPr>
-        <w:t>Alcance</w:t>
-      </w:r>
-    </w:p>
-    <w:p>
-      <w:bookmarkStart w:id="7" w:name="_2et92p0" w:colFirst="0" w:colLast="0"/>
-      <w:bookmarkEnd w:id="7"/>
       <w:r>
         <w:t>Este requisito forma parte del sistema de donación de sangre, y se enfoca en el proceso de entrega de beneficios por parte de los hospitales a los donantes de sangre.</w:t>
       </w:r>
@@ -908,7 +826,7 @@
         <w:pStyle w:val="Ttulo2"/>
         <w:numPr>
           <w:ilvl w:val="1"/>
-          <w:numId w:val="1"/>
+          <w:numId w:val="7"/>
         </w:numPr>
         <w:spacing w:before="240" w:after="240"/>
         <w:rPr>
@@ -916,24 +834,21 @@
           <w:szCs w:val="28"/>
         </w:rPr>
       </w:pPr>
-      <w:bookmarkStart w:id="8" w:name="_590b7tmlbwqs" w:colFirst="0" w:colLast="0"/>
+      <w:bookmarkStart w:id="7" w:name="_590b7tmlbwqs" w:colFirst="0" w:colLast="0"/>
+      <w:bookmarkEnd w:id="7"/>
+      <w:r>
+        <w:rPr>
+          <w:sz w:val="28"/>
+          <w:szCs w:val="28"/>
+        </w:rPr>
+        <w:t>Resumen</w:t>
+      </w:r>
+    </w:p>
+    <w:p>
+      <w:bookmarkStart w:id="8" w:name="_1t3h5sf" w:colFirst="0" w:colLast="0"/>
       <w:bookmarkEnd w:id="8"/>
       <w:r>
-        <w:rPr>
-          <w:sz w:val="28"/>
-          <w:szCs w:val="28"/>
-        </w:rPr>
-        <w:t>Resumen</w:t>
-      </w:r>
-    </w:p>
-    <w:p>
-      <w:bookmarkStart w:id="9" w:name="_1t3h5sf" w:colFirst="0" w:colLast="0"/>
-      <w:bookmarkEnd w:id="9"/>
-      <w:r>
-        <w:t>El sistema permitirá que los hospitales validen la donación de sangre realizada por los donantes y entreguen los beneficios correspondientes a los mismos, según las condiciones que cada hospital establezca. Los donantes podrán consultar en el siste</w:t>
-      </w:r>
-      <w:r>
-        <w:t>ma si son elegibles para recibir un beneficio y, en caso afirmativo, podrán reclamar el beneficio directamente en el hospital.</w:t>
+        <w:t>El sistema permitirá que los hospitales validen la donación de sangre realizada por los donantes y entreguen los beneficios correspondientes a los mismos, según las condiciones que cada hospital establezca. Los donantes podrán consultar en el sistema si son elegibles para recibir un beneficio y, en caso afirmativo, podrán reclamar el beneficio directamente en el hospital.</w:t>
       </w:r>
     </w:p>
     <w:p>
@@ -942,7 +857,7 @@
         <w:pageBreakBefore/>
         <w:numPr>
           <w:ilvl w:val="0"/>
-          <w:numId w:val="1"/>
+          <w:numId w:val="7"/>
         </w:numPr>
         <w:spacing w:before="360" w:after="360"/>
         <w:jc w:val="center"/>
@@ -951,8 +866,8 @@
           <w:szCs w:val="28"/>
         </w:rPr>
       </w:pPr>
-      <w:bookmarkStart w:id="10" w:name="_3hf1u01erk4s" w:colFirst="0" w:colLast="0"/>
-      <w:bookmarkEnd w:id="10"/>
+      <w:bookmarkStart w:id="9" w:name="_3hf1u01erk4s" w:colFirst="0" w:colLast="0"/>
+      <w:bookmarkEnd w:id="9"/>
       <w:r>
         <w:rPr>
           <w:sz w:val="28"/>
@@ -967,7 +882,7 @@
         <w:pStyle w:val="Ttulo2"/>
         <w:numPr>
           <w:ilvl w:val="1"/>
-          <w:numId w:val="1"/>
+          <w:numId w:val="7"/>
         </w:numPr>
         <w:spacing w:before="240" w:after="240"/>
         <w:ind w:left="426" w:hanging="568"/>
@@ -976,8 +891,8 @@
           <w:szCs w:val="28"/>
         </w:rPr>
       </w:pPr>
-      <w:bookmarkStart w:id="11" w:name="_4d34og8" w:colFirst="0" w:colLast="0"/>
-      <w:bookmarkEnd w:id="11"/>
+      <w:bookmarkStart w:id="10" w:name="_4d34og8" w:colFirst="0" w:colLast="0"/>
+      <w:bookmarkEnd w:id="10"/>
       <w:r>
         <w:rPr>
           <w:sz w:val="28"/>
@@ -988,9 +903,10 @@
       <w:r>
         <w:rPr>
           <w:noProof/>
+          <w:lang w:val="es-MX"/>
         </w:rPr>
         <w:drawing>
-          <wp:anchor distT="114300" distB="114300" distL="114300" distR="114300" simplePos="0" relativeHeight="251659264" behindDoc="0" locked="0" layoutInCell="1" hidden="0" allowOverlap="1">
+          <wp:anchor distT="114300" distB="114300" distL="114300" distR="114300" simplePos="0" relativeHeight="251659264" behindDoc="0" locked="0" layoutInCell="1" hidden="0" allowOverlap="1" wp14:anchorId="6A0C8598" wp14:editId="7D6E0F20">
             <wp:simplePos x="0" y="0"/>
             <wp:positionH relativeFrom="column">
               <wp:posOffset>219075</wp:posOffset>
@@ -1011,7 +927,7 @@
                     <pic:cNvPicPr preferRelativeResize="0"/>
                   </pic:nvPicPr>
                   <pic:blipFill>
-                    <a:blip r:embed="rId8"/>
+                    <a:blip r:embed="rId7"/>
                     <a:srcRect/>
                     <a:stretch>
                       <a:fillRect/>
@@ -1048,8 +964,8 @@
       <w:pPr>
         <w:jc w:val="center"/>
       </w:pPr>
-      <w:bookmarkStart w:id="12" w:name="_2s8eyo1" w:colFirst="0" w:colLast="0"/>
-      <w:bookmarkEnd w:id="12"/>
+      <w:bookmarkStart w:id="11" w:name="_2s8eyo1" w:colFirst="0" w:colLast="0"/>
+      <w:bookmarkEnd w:id="11"/>
       <w:r>
         <w:rPr>
           <w:b/>
@@ -1064,7 +980,7 @@
         <w:pStyle w:val="Ttulo2"/>
         <w:numPr>
           <w:ilvl w:val="1"/>
-          <w:numId w:val="1"/>
+          <w:numId w:val="7"/>
         </w:numPr>
         <w:spacing w:before="240" w:after="240"/>
         <w:ind w:left="426" w:hanging="568"/>
@@ -1073,30 +989,21 @@
           <w:szCs w:val="28"/>
         </w:rPr>
       </w:pPr>
-      <w:bookmarkStart w:id="13" w:name="_7b93m1il90n8" w:colFirst="0" w:colLast="0"/>
+      <w:bookmarkStart w:id="12" w:name="_7b93m1il90n8" w:colFirst="0" w:colLast="0"/>
+      <w:bookmarkEnd w:id="12"/>
+      <w:r>
+        <w:rPr>
+          <w:sz w:val="28"/>
+          <w:szCs w:val="28"/>
+        </w:rPr>
+        <w:t>Descripción</w:t>
+      </w:r>
+    </w:p>
+    <w:p>
+      <w:bookmarkStart w:id="13" w:name="_17dp8vu" w:colFirst="0" w:colLast="0"/>
       <w:bookmarkEnd w:id="13"/>
       <w:r>
-        <w:rPr>
-          <w:sz w:val="28"/>
-          <w:szCs w:val="28"/>
-        </w:rPr>
-        <w:t>Descripción</w:t>
-      </w:r>
-    </w:p>
-    <w:p>
-      <w:bookmarkStart w:id="14" w:name="_17dp8vu" w:colFirst="0" w:colLast="0"/>
-      <w:bookmarkEnd w:id="14"/>
-      <w:r>
-        <w:t>El</w:t>
-      </w:r>
-      <w:r>
-        <w:t xml:space="preserve"> proceso de entrega de beneficios inicia cuando el donante realiza una donación de sangre y el hospital verifica y valida la donación en el sistema. Luego, el hospital determina si el donante cumple con las condiciones necesarias para recibir un beneficio,</w:t>
-      </w:r>
-      <w:r>
-        <w:t xml:space="preserve"> las cuales pueden incluir un mínimo de donaciones o una mínima cantidad de sangre donada en un periodo determinado de tiempo. Si el donante cumple con dichas condiciones, el hospital registra la entrega del beneficio en el sistema, el cual queda disponibl</w:t>
-      </w:r>
-      <w:r>
-        <w:t>e para su reclamo por parte del donante. Una vez que el donante reclama el beneficio, el sistema actualiza la información correspondiente.</w:t>
+        <w:t>El proceso de entrega de beneficios inicia cuando el donante realiza una donación de sangre y el hospital verifica y valida la donación en el sistema. Luego, el hospital determina si el donante cumple con las condiciones necesarias para recibir un beneficio, las cuales pueden incluir un mínimo de donaciones o una mínima cantidad de sangre donada en un periodo determinado de tiempo. Si el donante cumple con dichas condiciones, el hospital registra la entrega del beneficio en el sistema, el cual queda disponible para su reclamo por parte del donante. Una vez que el donante reclama el beneficio, el sistema actualiza la información correspondiente.</w:t>
       </w:r>
     </w:p>
     <w:p>
@@ -1104,7 +1011,7 @@
         <w:pStyle w:val="Ttulo2"/>
         <w:numPr>
           <w:ilvl w:val="1"/>
-          <w:numId w:val="1"/>
+          <w:numId w:val="7"/>
         </w:numPr>
         <w:spacing w:before="240" w:after="240"/>
         <w:ind w:left="426" w:hanging="568"/>
@@ -1113,8 +1020,8 @@
           <w:szCs w:val="28"/>
         </w:rPr>
       </w:pPr>
-      <w:bookmarkStart w:id="15" w:name="_70utmwpmysod" w:colFirst="0" w:colLast="0"/>
-      <w:bookmarkEnd w:id="15"/>
+      <w:bookmarkStart w:id="14" w:name="_70utmwpmysod" w:colFirst="0" w:colLast="0"/>
+      <w:bookmarkEnd w:id="14"/>
       <w:r>
         <w:rPr>
           <w:sz w:val="28"/>
@@ -1127,27 +1034,24 @@
       <w:pPr>
         <w:numPr>
           <w:ilvl w:val="0"/>
-          <w:numId w:val="5"/>
+          <w:numId w:val="11"/>
         </w:numPr>
       </w:pPr>
-      <w:bookmarkStart w:id="16" w:name="_vf2rum4p60lj" w:colFirst="0" w:colLast="0"/>
-      <w:bookmarkEnd w:id="16"/>
-      <w:r>
-        <w:t>Usuario Donante: Usuario del sistema que realiza una donación de sangre y puede reclamar los beneficios corre</w:t>
-      </w:r>
-      <w:r>
-        <w:t>spondientes.</w:t>
+      <w:bookmarkStart w:id="15" w:name="_vf2rum4p60lj" w:colFirst="0" w:colLast="0"/>
+      <w:bookmarkEnd w:id="15"/>
+      <w:r>
+        <w:t>Usuario Donante: Usuario del sistema que realiza una donación de sangre y puede reclamar los beneficios correspondientes.</w:t>
       </w:r>
     </w:p>
     <w:p>
       <w:pPr>
         <w:numPr>
           <w:ilvl w:val="0"/>
-          <w:numId w:val="5"/>
+          <w:numId w:val="11"/>
         </w:numPr>
       </w:pPr>
-      <w:bookmarkStart w:id="17" w:name="_hywexjb3kq2p" w:colFirst="0" w:colLast="0"/>
-      <w:bookmarkEnd w:id="17"/>
+      <w:bookmarkStart w:id="16" w:name="_hywexjb3kq2p" w:colFirst="0" w:colLast="0"/>
+      <w:bookmarkEnd w:id="16"/>
       <w:r>
         <w:lastRenderedPageBreak/>
         <w:t>Usuario Hospital: Usuario del sistema que valida las donaciones de sangre realizadas por los donantes y determina las condiciones necesarias para otorgar los beneficios.</w:t>
@@ -1158,7 +1062,7 @@
         <w:pStyle w:val="Ttulo2"/>
         <w:numPr>
           <w:ilvl w:val="1"/>
-          <w:numId w:val="1"/>
+          <w:numId w:val="7"/>
         </w:numPr>
         <w:spacing w:before="240" w:after="240"/>
         <w:ind w:left="426" w:hanging="568"/>
@@ -1167,8 +1071,8 @@
           <w:szCs w:val="28"/>
         </w:rPr>
       </w:pPr>
-      <w:bookmarkStart w:id="18" w:name="_w04dhiehvbzb" w:colFirst="0" w:colLast="0"/>
-      <w:bookmarkEnd w:id="18"/>
+      <w:bookmarkStart w:id="17" w:name="_w04dhiehvbzb" w:colFirst="0" w:colLast="0"/>
+      <w:bookmarkEnd w:id="17"/>
       <w:r>
         <w:rPr>
           <w:sz w:val="28"/>
@@ -1181,29 +1085,26 @@
       <w:pPr>
         <w:numPr>
           <w:ilvl w:val="0"/>
-          <w:numId w:val="6"/>
+          <w:numId w:val="12"/>
         </w:numPr>
         <w:spacing w:after="0"/>
       </w:pPr>
-      <w:bookmarkStart w:id="19" w:name="_txo7tq7eqycy" w:colFirst="0" w:colLast="0"/>
-      <w:bookmarkEnd w:id="19"/>
-      <w:r>
-        <w:t>El donante debe haber realizado al menos una donación de s</w:t>
-      </w:r>
-      <w:r>
-        <w:t>angre.</w:t>
+      <w:bookmarkStart w:id="18" w:name="_txo7tq7eqycy" w:colFirst="0" w:colLast="0"/>
+      <w:bookmarkEnd w:id="18"/>
+      <w:r>
+        <w:t>El donante debe haber realizado al menos una donación de sangre.</w:t>
       </w:r>
     </w:p>
     <w:p>
       <w:pPr>
         <w:numPr>
           <w:ilvl w:val="0"/>
-          <w:numId w:val="6"/>
+          <w:numId w:val="12"/>
         </w:numPr>
         <w:spacing w:before="0" w:after="0"/>
       </w:pPr>
-      <w:bookmarkStart w:id="20" w:name="_p9y1kxn9gfnc" w:colFirst="0" w:colLast="0"/>
-      <w:bookmarkEnd w:id="20"/>
+      <w:bookmarkStart w:id="19" w:name="_p9y1kxn9gfnc" w:colFirst="0" w:colLast="0"/>
+      <w:bookmarkEnd w:id="19"/>
       <w:r>
         <w:t>El hospital debe haber validado la donación de sangre del donante en el sistema.</w:t>
       </w:r>
@@ -1212,12 +1113,12 @@
       <w:pPr>
         <w:numPr>
           <w:ilvl w:val="0"/>
-          <w:numId w:val="6"/>
+          <w:numId w:val="12"/>
         </w:numPr>
         <w:spacing w:before="0"/>
       </w:pPr>
-      <w:bookmarkStart w:id="21" w:name="_6o1l9wof4bat" w:colFirst="0" w:colLast="0"/>
-      <w:bookmarkEnd w:id="21"/>
+      <w:bookmarkStart w:id="20" w:name="_6o1l9wof4bat" w:colFirst="0" w:colLast="0"/>
+      <w:bookmarkEnd w:id="20"/>
       <w:r>
         <w:t>El hospital debe haber establecido las condiciones necesarias para otorgar beneficios a los donantes.</w:t>
       </w:r>
@@ -1227,7 +1128,7 @@
         <w:pStyle w:val="Ttulo2"/>
         <w:numPr>
           <w:ilvl w:val="1"/>
-          <w:numId w:val="1"/>
+          <w:numId w:val="7"/>
         </w:numPr>
         <w:spacing w:before="240" w:after="240"/>
         <w:ind w:left="426" w:hanging="568"/>
@@ -1236,8 +1137,8 @@
           <w:szCs w:val="28"/>
         </w:rPr>
       </w:pPr>
-      <w:bookmarkStart w:id="22" w:name="_tr3phugkc0f8" w:colFirst="0" w:colLast="0"/>
-      <w:bookmarkEnd w:id="22"/>
+      <w:bookmarkStart w:id="21" w:name="_tr3phugkc0f8" w:colFirst="0" w:colLast="0"/>
+      <w:bookmarkEnd w:id="21"/>
       <w:r>
         <w:rPr>
           <w:sz w:val="28"/>
@@ -1250,16 +1151,13 @@
       <w:pPr>
         <w:numPr>
           <w:ilvl w:val="0"/>
-          <w:numId w:val="2"/>
+          <w:numId w:val="8"/>
         </w:numPr>
       </w:pPr>
-      <w:bookmarkStart w:id="23" w:name="_e61pc8tgupyy" w:colFirst="0" w:colLast="0"/>
-      <w:bookmarkEnd w:id="23"/>
-      <w:r>
-        <w:t xml:space="preserve">El beneficio otorgado por el hospital debe quedar </w:t>
-      </w:r>
-      <w:r>
-        <w:t>registrado en el sistema y disponible para su reclamo por parte del donante.</w:t>
+      <w:bookmarkStart w:id="22" w:name="_e61pc8tgupyy" w:colFirst="0" w:colLast="0"/>
+      <w:bookmarkEnd w:id="22"/>
+      <w:r>
+        <w:t>El beneficio otorgado por el hospital debe quedar registrado en el sistema y disponible para su reclamo por parte del donante.</w:t>
       </w:r>
     </w:p>
     <w:p>
@@ -1267,7 +1165,7 @@
         <w:pStyle w:val="Ttulo2"/>
         <w:numPr>
           <w:ilvl w:val="1"/>
-          <w:numId w:val="1"/>
+          <w:numId w:val="7"/>
         </w:numPr>
         <w:spacing w:before="240" w:after="240"/>
         <w:ind w:left="426" w:hanging="568"/>
@@ -1276,8 +1174,8 @@
           <w:szCs w:val="28"/>
         </w:rPr>
       </w:pPr>
-      <w:bookmarkStart w:id="24" w:name="_4rohj85jlonk" w:colFirst="0" w:colLast="0"/>
-      <w:bookmarkEnd w:id="24"/>
+      <w:bookmarkStart w:id="23" w:name="_4rohj85jlonk" w:colFirst="0" w:colLast="0"/>
+      <w:bookmarkEnd w:id="23"/>
       <w:r>
         <w:rPr>
           <w:sz w:val="28"/>
@@ -1290,11 +1188,11 @@
       <w:pPr>
         <w:numPr>
           <w:ilvl w:val="0"/>
-          <w:numId w:val="3"/>
+          <w:numId w:val="9"/>
         </w:numPr>
       </w:pPr>
-      <w:bookmarkStart w:id="25" w:name="_hb6xsfqw68a" w:colFirst="0" w:colLast="0"/>
-      <w:bookmarkEnd w:id="25"/>
+      <w:bookmarkStart w:id="24" w:name="_hb6xsfqw68a" w:colFirst="0" w:colLast="0"/>
+      <w:bookmarkEnd w:id="24"/>
       <w:r>
         <w:t>El donante realiza una donación de sangre en el hospital.</w:t>
       </w:r>
@@ -1303,11 +1201,11 @@
       <w:pPr>
         <w:numPr>
           <w:ilvl w:val="0"/>
-          <w:numId w:val="3"/>
+          <w:numId w:val="9"/>
         </w:numPr>
       </w:pPr>
-      <w:bookmarkStart w:id="26" w:name="_5gc68bp7x73" w:colFirst="0" w:colLast="0"/>
-      <w:bookmarkEnd w:id="26"/>
+      <w:bookmarkStart w:id="25" w:name="_5gc68bp7x73" w:colFirst="0" w:colLast="0"/>
+      <w:bookmarkEnd w:id="25"/>
       <w:r>
         <w:t>El hospital verifica y valida la donación en el sistema.</w:t>
       </w:r>
@@ -1316,11 +1214,11 @@
       <w:pPr>
         <w:numPr>
           <w:ilvl w:val="0"/>
-          <w:numId w:val="3"/>
+          <w:numId w:val="9"/>
         </w:numPr>
       </w:pPr>
-      <w:bookmarkStart w:id="27" w:name="_m58j8oz52pao" w:colFirst="0" w:colLast="0"/>
-      <w:bookmarkEnd w:id="27"/>
+      <w:bookmarkStart w:id="26" w:name="_m58j8oz52pao" w:colFirst="0" w:colLast="0"/>
+      <w:bookmarkEnd w:id="26"/>
       <w:r>
         <w:t>El hospital determina si el donante cumple con las condiciones necesarias para recibir un beneficio.</w:t>
       </w:r>
@@ -1329,11 +1227,11 @@
       <w:pPr>
         <w:numPr>
           <w:ilvl w:val="0"/>
-          <w:numId w:val="3"/>
+          <w:numId w:val="9"/>
         </w:numPr>
       </w:pPr>
-      <w:bookmarkStart w:id="28" w:name="_620om4nbzqmv" w:colFirst="0" w:colLast="0"/>
-      <w:bookmarkEnd w:id="28"/>
+      <w:bookmarkStart w:id="27" w:name="_620om4nbzqmv" w:colFirst="0" w:colLast="0"/>
+      <w:bookmarkEnd w:id="27"/>
       <w:r>
         <w:t>Si el donante cumple con dichas condiciones, el hospital registra la entrega del beneficio en el sistema.</w:t>
       </w:r>
@@ -1342,53 +1240,39 @@
       <w:pPr>
         <w:numPr>
           <w:ilvl w:val="0"/>
-          <w:numId w:val="3"/>
+          <w:numId w:val="9"/>
         </w:numPr>
       </w:pPr>
-      <w:bookmarkStart w:id="29" w:name="_e546k3kdkbm" w:colFirst="0" w:colLast="0"/>
+      <w:bookmarkStart w:id="28" w:name="_e546k3kdkbm" w:colFirst="0" w:colLast="0"/>
+      <w:bookmarkEnd w:id="28"/>
+      <w:r>
+        <w:t>El donante consulta en el sistema si es elegible para recibir un beneficio.</w:t>
+      </w:r>
+      <w:bookmarkStart w:id="29" w:name="_20n9a2wrfkzm" w:colFirst="0" w:colLast="0"/>
       <w:bookmarkEnd w:id="29"/>
-      <w:r>
-        <w:t xml:space="preserve">El donante consulta en el sistema si es elegible </w:t>
-      </w:r>
-      <w:r>
-        <w:t>para recibir un beneficio.</w:t>
-      </w:r>
     </w:p>
     <w:p>
       <w:pPr>
         <w:numPr>
           <w:ilvl w:val="0"/>
-          <w:numId w:val="3"/>
+          <w:numId w:val="9"/>
         </w:numPr>
       </w:pPr>
-      <w:bookmarkStart w:id="30" w:name="_20n9a2wrfkzm" w:colFirst="0" w:colLast="0"/>
+      <w:bookmarkStart w:id="30" w:name="_i9dvas7hqwu7" w:colFirst="0" w:colLast="0"/>
       <w:bookmarkEnd w:id="30"/>
       <w:r>
-        <w:t>Si es elegible, el donante reclama el beneficio directamente en el hospital.</w:t>
+        <w:t>El hospital verifica la identidad del donante y entrega el beneficio.</w:t>
       </w:r>
     </w:p>
     <w:p>
       <w:pPr>
         <w:numPr>
           <w:ilvl w:val="0"/>
-          <w:numId w:val="3"/>
+          <w:numId w:val="9"/>
         </w:numPr>
       </w:pPr>
-      <w:bookmarkStart w:id="31" w:name="_i9dvas7hqwu7" w:colFirst="0" w:colLast="0"/>
+      <w:bookmarkStart w:id="31" w:name="_m8mfuouwib3j" w:colFirst="0" w:colLast="0"/>
       <w:bookmarkEnd w:id="31"/>
-      <w:r>
-        <w:t>El hospital verifica la identidad del donante y entrega el beneficio.</w:t>
-      </w:r>
-    </w:p>
-    <w:p>
-      <w:pPr>
-        <w:numPr>
-          <w:ilvl w:val="0"/>
-          <w:numId w:val="3"/>
-        </w:numPr>
-      </w:pPr>
-      <w:bookmarkStart w:id="32" w:name="_m8mfuouwib3j" w:colFirst="0" w:colLast="0"/>
-      <w:bookmarkEnd w:id="32"/>
       <w:r>
         <w:t>El sistema actualiza la información correspondiente.</w:t>
       </w:r>
@@ -1398,7 +1282,7 @@
         <w:pStyle w:val="Ttulo2"/>
         <w:numPr>
           <w:ilvl w:val="1"/>
-          <w:numId w:val="1"/>
+          <w:numId w:val="7"/>
         </w:numPr>
         <w:spacing w:before="240" w:after="240"/>
         <w:ind w:left="426" w:hanging="568"/>
@@ -1407,8 +1291,8 @@
           <w:szCs w:val="28"/>
         </w:rPr>
       </w:pPr>
-      <w:bookmarkStart w:id="33" w:name="_t81cje3cnd1e" w:colFirst="0" w:colLast="0"/>
-      <w:bookmarkEnd w:id="33"/>
+      <w:bookmarkStart w:id="32" w:name="_t81cje3cnd1e" w:colFirst="0" w:colLast="0"/>
+      <w:bookmarkEnd w:id="32"/>
       <w:r>
         <w:rPr>
           <w:sz w:val="28"/>
@@ -1421,41 +1305,48 @@
       <w:pPr>
         <w:numPr>
           <w:ilvl w:val="0"/>
-          <w:numId w:val="4"/>
+          <w:numId w:val="10"/>
         </w:numPr>
         <w:spacing w:after="0"/>
       </w:pPr>
       <w:r>
-        <w:t>EX[1]: Si el donante no cumple con las condiciones establecidas por el hospital para recibir el beneficio, el hospital no entregará el beneficio correspondiente.</w:t>
+        <w:t xml:space="preserve">EX[1]: Si el donante no cumple con las condiciones establecidas por el hospital para recibir el beneficio, el hospital registrara manualmente la información necesaria para que se pueda hacer la entrega de los beneficios  </w:t>
       </w:r>
     </w:p>
     <w:p>
       <w:pPr>
         <w:numPr>
           <w:ilvl w:val="0"/>
-          <w:numId w:val="4"/>
+          <w:numId w:val="10"/>
         </w:numPr>
         <w:spacing w:before="0"/>
       </w:pPr>
       <w:r>
         <w:lastRenderedPageBreak/>
-        <w:t>EX[2]: Si el hospital no puede validar la donación debido a un problema en el sistema, se info</w:t>
-      </w:r>
-      <w:r>
-        <w:t>rmará al donante y se le pedirá que proporcione su información nuevamente para validar la donación y poder recibir el beneficio.</w:t>
-      </w:r>
-    </w:p>
-    <w:p>
-      <w:pPr>
-        <w:rPr>
-          <w:sz w:val="28"/>
-          <w:szCs w:val="28"/>
-        </w:rPr>
-      </w:pPr>
+        <w:t>EX[2]: Si el hospital no puede validar la donación debido a un problema en el sistema, se informará al donante y se le pedirá que proporcione su información nuevamente para validar la donación y poder recibir el beneficio.</w:t>
+      </w:r>
+    </w:p>
+    <w:p>
+      <w:pPr>
+        <w:rPr>
+          <w:sz w:val="28"/>
+          <w:szCs w:val="28"/>
+        </w:rPr>
+      </w:pPr>
+    </w:p>
+    <w:p>
+      <w:pPr>
+        <w:rPr>
+          <w:sz w:val="28"/>
+          <w:szCs w:val="28"/>
+        </w:rPr>
+      </w:pPr>
+      <w:bookmarkStart w:id="33" w:name="_GoBack"/>
+      <w:bookmarkEnd w:id="33"/>
     </w:p>
     <w:sectPr>
-      <w:footerReference w:type="default" r:id="rId9"/>
-      <w:footerReference w:type="first" r:id="rId10"/>
+      <w:footerReference w:type="default" r:id="rId8"/>
+      <w:footerReference w:type="first" r:id="rId9"/>
       <w:pgSz w:w="11906" w:h="16838"/>
       <w:pgMar w:top="1418" w:right="1701" w:bottom="1418" w:left="1701" w:header="720" w:footer="709" w:gutter="0"/>
       <w:pgNumType w:start="1"/>
@@ -1466,7 +1357,7 @@
 </file>
 
 <file path=word/endnotes.xml><?xml version="1.0" encoding="utf-8"?>
-<w:endnotes xmlns:wpc="http://schemas.microsoft.com/office/word/2010/wordprocessingCanvas" xmlns:cx="http://schemas.microsoft.com/office/drawing/2014/chartex" xmlns:mc="http://schemas.openxmlformats.org/markup-compatibility/2006" xmlns:o="urn:schemas-microsoft-com:office:office" xmlns:r="http://schemas.openxmlformats.org/officeDocument/2006/relationships" xmlns:m="http://schemas.openxmlformats.org/officeDocument/2006/math" xmlns:v="urn:schemas-microsoft-com:vml" xmlns:wp14="http://schemas.microsoft.com/office/word/2010/wordprocessingDrawing" xmlns:wp="http://schemas.openxmlformats.org/drawingml/2006/wordprocessingDrawing" xmlns:w10="urn:schemas-microsoft-com:office:word" xmlns:w="http://schemas.openxmlformats.org/wordprocessingml/2006/main" xmlns:w14="http://schemas.microsoft.com/office/word/2010/wordml" xmlns:w15="http://schemas.microsoft.com/office/word/2012/wordml" xmlns:w16se="http://schemas.microsoft.com/office/word/2015/wordml/symex" xmlns:wpg="http://schemas.microsoft.com/office/word/2010/wordprocessingGroup" xmlns:wpi="http://schemas.microsoft.com/office/word/2010/wordprocessingInk" xmlns:wne="http://schemas.microsoft.com/office/word/2006/wordml" xmlns:wps="http://schemas.microsoft.com/office/word/2010/wordprocessingShape" mc:Ignorable="w14 w15 w16se wp14">
+<w:endnotes xmlns:wpc="http://schemas.microsoft.com/office/word/2010/wordprocessingCanvas" xmlns:cx="http://schemas.microsoft.com/office/drawing/2014/chartex" xmlns:cx1="http://schemas.microsoft.com/office/drawing/2015/9/8/chartex" xmlns:mc="http://schemas.openxmlformats.org/markup-compatibility/2006" xmlns:o="urn:schemas-microsoft-com:office:office" xmlns:r="http://schemas.openxmlformats.org/officeDocument/2006/relationships" xmlns:m="http://schemas.openxmlformats.org/officeDocument/2006/math" xmlns:v="urn:schemas-microsoft-com:vml" xmlns:wp14="http://schemas.microsoft.com/office/word/2010/wordprocessingDrawing" xmlns:wp="http://schemas.openxmlformats.org/drawingml/2006/wordprocessingDrawing" xmlns:w10="urn:schemas-microsoft-com:office:word" xmlns:w="http://schemas.openxmlformats.org/wordprocessingml/2006/main" xmlns:w14="http://schemas.microsoft.com/office/word/2010/wordml" xmlns:w15="http://schemas.microsoft.com/office/word/2012/wordml" xmlns:w16se="http://schemas.microsoft.com/office/word/2015/wordml/symex" xmlns:wpg="http://schemas.microsoft.com/office/word/2010/wordprocessingGroup" xmlns:wpi="http://schemas.microsoft.com/office/word/2010/wordprocessingInk" xmlns:wne="http://schemas.microsoft.com/office/word/2006/wordml" xmlns:wps="http://schemas.microsoft.com/office/word/2010/wordprocessingShape" mc:Ignorable="w14 w15 w16se wp14">
   <w:endnote w:type="separator" w:id="-1">
     <w:p>
       <w:pPr>
@@ -1491,7 +1382,7 @@
 </file>
 
 <file path=word/footer1.xml><?xml version="1.0" encoding="utf-8"?>
-<w:ftr xmlns:wpc="http://schemas.microsoft.com/office/word/2010/wordprocessingCanvas" xmlns:cx="http://schemas.microsoft.com/office/drawing/2014/chartex" xmlns:mc="http://schemas.openxmlformats.org/markup-compatibility/2006" xmlns:o="urn:schemas-microsoft-com:office:office" xmlns:r="http://schemas.openxmlformats.org/officeDocument/2006/relationships" xmlns:m="http://schemas.openxmlformats.org/officeDocument/2006/math" xmlns:v="urn:schemas-microsoft-com:vml" xmlns:wp14="http://schemas.microsoft.com/office/word/2010/wordprocessingDrawing" xmlns:wp="http://schemas.openxmlformats.org/drawingml/2006/wordprocessingDrawing" xmlns:w10="urn:schemas-microsoft-com:office:word" xmlns:w="http://schemas.openxmlformats.org/wordprocessingml/2006/main" xmlns:w14="http://schemas.microsoft.com/office/word/2010/wordml" xmlns:w15="http://schemas.microsoft.com/office/word/2012/wordml" xmlns:w16se="http://schemas.microsoft.com/office/word/2015/wordml/symex" xmlns:wpg="http://schemas.microsoft.com/office/word/2010/wordprocessingGroup" xmlns:wpi="http://schemas.microsoft.com/office/word/2010/wordprocessingInk" xmlns:wne="http://schemas.microsoft.com/office/word/2006/wordml" xmlns:wps="http://schemas.microsoft.com/office/word/2010/wordprocessingShape" mc:Ignorable="w14 w15 w16se wp14">
+<w:ftr xmlns:wpc="http://schemas.microsoft.com/office/word/2010/wordprocessingCanvas" xmlns:cx="http://schemas.microsoft.com/office/drawing/2014/chartex" xmlns:cx1="http://schemas.microsoft.com/office/drawing/2015/9/8/chartex" xmlns:mc="http://schemas.openxmlformats.org/markup-compatibility/2006" xmlns:o="urn:schemas-microsoft-com:office:office" xmlns:r="http://schemas.openxmlformats.org/officeDocument/2006/relationships" xmlns:m="http://schemas.openxmlformats.org/officeDocument/2006/math" xmlns:v="urn:schemas-microsoft-com:vml" xmlns:wp14="http://schemas.microsoft.com/office/word/2010/wordprocessingDrawing" xmlns:wp="http://schemas.openxmlformats.org/drawingml/2006/wordprocessingDrawing" xmlns:w10="urn:schemas-microsoft-com:office:word" xmlns:w="http://schemas.openxmlformats.org/wordprocessingml/2006/main" xmlns:w14="http://schemas.microsoft.com/office/word/2010/wordml" xmlns:w15="http://schemas.microsoft.com/office/word/2012/wordml" xmlns:w16se="http://schemas.microsoft.com/office/word/2015/wordml/symex" xmlns:wpg="http://schemas.microsoft.com/office/word/2010/wordprocessingGroup" xmlns:wpi="http://schemas.microsoft.com/office/word/2010/wordprocessingInk" xmlns:wne="http://schemas.microsoft.com/office/word/2006/wordml" xmlns:wps="http://schemas.microsoft.com/office/word/2010/wordprocessingShape" mc:Ignorable="w14 w15 w16se wp14">
   <w:p>
     <w:pPr>
       <w:pBdr>
@@ -1514,13 +1405,13 @@
 </file>
 
 <file path=word/footer2.xml><?xml version="1.0" encoding="utf-8"?>
-<w:ftr xmlns:wpc="http://schemas.microsoft.com/office/word/2010/wordprocessingCanvas" xmlns:cx="http://schemas.microsoft.com/office/drawing/2014/chartex" xmlns:mc="http://schemas.openxmlformats.org/markup-compatibility/2006" xmlns:o="urn:schemas-microsoft-com:office:office" xmlns:r="http://schemas.openxmlformats.org/officeDocument/2006/relationships" xmlns:m="http://schemas.openxmlformats.org/officeDocument/2006/math" xmlns:v="urn:schemas-microsoft-com:vml" xmlns:wp14="http://schemas.microsoft.com/office/word/2010/wordprocessingDrawing" xmlns:wp="http://schemas.openxmlformats.org/drawingml/2006/wordprocessingDrawing" xmlns:w10="urn:schemas-microsoft-com:office:word" xmlns:w="http://schemas.openxmlformats.org/wordprocessingml/2006/main" xmlns:w14="http://schemas.microsoft.com/office/word/2010/wordml" xmlns:w15="http://schemas.microsoft.com/office/word/2012/wordml" xmlns:w16se="http://schemas.microsoft.com/office/word/2015/wordml/symex" xmlns:wpg="http://schemas.microsoft.com/office/word/2010/wordprocessingGroup" xmlns:wpi="http://schemas.microsoft.com/office/word/2010/wordprocessingInk" xmlns:wne="http://schemas.microsoft.com/office/word/2006/wordml" xmlns:wps="http://schemas.microsoft.com/office/word/2010/wordprocessingShape" mc:Ignorable="w14 w15 w16se wp14">
+<w:ftr xmlns:wpc="http://schemas.microsoft.com/office/word/2010/wordprocessingCanvas" xmlns:cx="http://schemas.microsoft.com/office/drawing/2014/chartex" xmlns:cx1="http://schemas.microsoft.com/office/drawing/2015/9/8/chartex" xmlns:mc="http://schemas.openxmlformats.org/markup-compatibility/2006" xmlns:o="urn:schemas-microsoft-com:office:office" xmlns:r="http://schemas.openxmlformats.org/officeDocument/2006/relationships" xmlns:m="http://schemas.openxmlformats.org/officeDocument/2006/math" xmlns:v="urn:schemas-microsoft-com:vml" xmlns:wp14="http://schemas.microsoft.com/office/word/2010/wordprocessingDrawing" xmlns:wp="http://schemas.openxmlformats.org/drawingml/2006/wordprocessingDrawing" xmlns:w10="urn:schemas-microsoft-com:office:word" xmlns:w="http://schemas.openxmlformats.org/wordprocessingml/2006/main" xmlns:w14="http://schemas.microsoft.com/office/word/2010/wordml" xmlns:w15="http://schemas.microsoft.com/office/word/2012/wordml" xmlns:w16se="http://schemas.microsoft.com/office/word/2015/wordml/symex" xmlns:wpg="http://schemas.microsoft.com/office/word/2010/wordprocessingGroup" xmlns:wpi="http://schemas.microsoft.com/office/word/2010/wordprocessingInk" xmlns:wne="http://schemas.microsoft.com/office/word/2006/wordml" xmlns:wps="http://schemas.microsoft.com/office/word/2010/wordprocessingShape" mc:Ignorable="w14 w15 w16se wp14">
   <w:p/>
 </w:ftr>
 </file>
 
 <file path=word/footnotes.xml><?xml version="1.0" encoding="utf-8"?>
-<w:footnotes xmlns:wpc="http://schemas.microsoft.com/office/word/2010/wordprocessingCanvas" xmlns:cx="http://schemas.microsoft.com/office/drawing/2014/chartex" xmlns:mc="http://schemas.openxmlformats.org/markup-compatibility/2006" xmlns:o="urn:schemas-microsoft-com:office:office" xmlns:r="http://schemas.openxmlformats.org/officeDocument/2006/relationships" xmlns:m="http://schemas.openxmlformats.org/officeDocument/2006/math" xmlns:v="urn:schemas-microsoft-com:vml" xmlns:wp14="http://schemas.microsoft.com/office/word/2010/wordprocessingDrawing" xmlns:wp="http://schemas.openxmlformats.org/drawingml/2006/wordprocessingDrawing" xmlns:w10="urn:schemas-microsoft-com:office:word" xmlns:w="http://schemas.openxmlformats.org/wordprocessingml/2006/main" xmlns:w14="http://schemas.microsoft.com/office/word/2010/wordml" xmlns:w15="http://schemas.microsoft.com/office/word/2012/wordml" xmlns:w16se="http://schemas.microsoft.com/office/word/2015/wordml/symex" xmlns:wpg="http://schemas.microsoft.com/office/word/2010/wordprocessingGroup" xmlns:wpi="http://schemas.microsoft.com/office/word/2010/wordprocessingInk" xmlns:wne="http://schemas.microsoft.com/office/word/2006/wordml" xmlns:wps="http://schemas.microsoft.com/office/word/2010/wordprocessingShape" mc:Ignorable="w14 w15 w16se wp14">
+<w:footnotes xmlns:wpc="http://schemas.microsoft.com/office/word/2010/wordprocessingCanvas" xmlns:cx="http://schemas.microsoft.com/office/drawing/2014/chartex" xmlns:cx1="http://schemas.microsoft.com/office/drawing/2015/9/8/chartex" xmlns:mc="http://schemas.openxmlformats.org/markup-compatibility/2006" xmlns:o="urn:schemas-microsoft-com:office:office" xmlns:r="http://schemas.openxmlformats.org/officeDocument/2006/relationships" xmlns:m="http://schemas.openxmlformats.org/officeDocument/2006/math" xmlns:v="urn:schemas-microsoft-com:vml" xmlns:wp14="http://schemas.microsoft.com/office/word/2010/wordprocessingDrawing" xmlns:wp="http://schemas.openxmlformats.org/drawingml/2006/wordprocessingDrawing" xmlns:w10="urn:schemas-microsoft-com:office:word" xmlns:w="http://schemas.openxmlformats.org/wordprocessingml/2006/main" xmlns:w14="http://schemas.microsoft.com/office/word/2010/wordml" xmlns:w15="http://schemas.microsoft.com/office/word/2012/wordml" xmlns:w16se="http://schemas.microsoft.com/office/word/2015/wordml/symex" xmlns:wpg="http://schemas.microsoft.com/office/word/2010/wordprocessingGroup" xmlns:wpi="http://schemas.microsoft.com/office/word/2010/wordprocessingInk" xmlns:wne="http://schemas.microsoft.com/office/word/2006/wordml" xmlns:wps="http://schemas.microsoft.com/office/word/2010/wordprocessingShape" mc:Ignorable="w14 w15 w16se wp14">
   <w:footnote w:type="separator" w:id="-1">
     <w:p>
       <w:pPr>
@@ -1545,8 +1436,303 @@
 </file>
 
 <file path=word/numbering.xml><?xml version="1.0" encoding="utf-8"?>
-<w:numbering xmlns:wpc="http://schemas.microsoft.com/office/word/2010/wordprocessingCanvas" xmlns:cx="http://schemas.microsoft.com/office/drawing/2014/chartex" xmlns:mc="http://schemas.openxmlformats.org/markup-compatibility/2006" xmlns:o="urn:schemas-microsoft-com:office:office" xmlns:r="http://schemas.openxmlformats.org/officeDocument/2006/relationships" xmlns:m="http://schemas.openxmlformats.org/officeDocument/2006/math" xmlns:v="urn:schemas-microsoft-com:vml" xmlns:wp14="http://schemas.microsoft.com/office/word/2010/wordprocessingDrawing" xmlns:wp="http://schemas.openxmlformats.org/drawingml/2006/wordprocessingDrawing" xmlns:w10="urn:schemas-microsoft-com:office:word" xmlns:w="http://schemas.openxmlformats.org/wordprocessingml/2006/main" xmlns:w14="http://schemas.microsoft.com/office/word/2010/wordml" xmlns:w15="http://schemas.microsoft.com/office/word/2012/wordml" xmlns:w16se="http://schemas.microsoft.com/office/word/2015/wordml/symex" xmlns:wpg="http://schemas.microsoft.com/office/word/2010/wordprocessingGroup" xmlns:wpi="http://schemas.microsoft.com/office/word/2010/wordprocessingInk" xmlns:wne="http://schemas.microsoft.com/office/word/2006/wordml" xmlns:wps="http://schemas.microsoft.com/office/word/2010/wordprocessingShape" mc:Ignorable="w14 w15 w16se wp14">
+<w:numbering xmlns:wpc="http://schemas.microsoft.com/office/word/2010/wordprocessingCanvas" xmlns:cx="http://schemas.microsoft.com/office/drawing/2014/chartex" xmlns:cx1="http://schemas.microsoft.com/office/drawing/2015/9/8/chartex" xmlns:mc="http://schemas.openxmlformats.org/markup-compatibility/2006" xmlns:o="urn:schemas-microsoft-com:office:office" xmlns:r="http://schemas.openxmlformats.org/officeDocument/2006/relationships" xmlns:m="http://schemas.openxmlformats.org/officeDocument/2006/math" xmlns:v="urn:schemas-microsoft-com:vml" xmlns:wp14="http://schemas.microsoft.com/office/word/2010/wordprocessingDrawing" xmlns:wp="http://schemas.openxmlformats.org/drawingml/2006/wordprocessingDrawing" xmlns:w10="urn:schemas-microsoft-com:office:word" xmlns:w="http://schemas.openxmlformats.org/wordprocessingml/2006/main" xmlns:w14="http://schemas.microsoft.com/office/word/2010/wordml" xmlns:w15="http://schemas.microsoft.com/office/word/2012/wordml" xmlns:w16se="http://schemas.microsoft.com/office/word/2015/wordml/symex" xmlns:wpg="http://schemas.microsoft.com/office/word/2010/wordprocessingGroup" xmlns:wpi="http://schemas.microsoft.com/office/word/2010/wordprocessingInk" xmlns:wne="http://schemas.microsoft.com/office/word/2006/wordml" xmlns:wps="http://schemas.microsoft.com/office/word/2010/wordprocessingShape" mc:Ignorable="w14 w15 w16se wp14">
   <w:abstractNum w:abstractNumId="0" w15:restartNumberingAfterBreak="0">
+    <w:nsid w:val="0BBE3B57"/>
+    <w:multiLevelType w:val="multilevel"/>
+    <w:tmpl w:val="7EB6A8C8"/>
+    <w:lvl w:ilvl="0">
+      <w:start w:val="1"/>
+      <w:numFmt w:val="decimal"/>
+      <w:lvlText w:val="%1."/>
+      <w:lvlJc w:val="left"/>
+      <w:pPr>
+        <w:ind w:left="360" w:hanging="360"/>
+      </w:pPr>
+      <w:rPr>
+        <w:sz w:val="20"/>
+        <w:szCs w:val="20"/>
+        <w:vertAlign w:val="baseline"/>
+      </w:rPr>
+    </w:lvl>
+    <w:lvl w:ilvl="1">
+      <w:start w:val="1"/>
+      <w:numFmt w:val="bullet"/>
+      <w:lvlText w:val=""/>
+      <w:lvlJc w:val="left"/>
+      <w:pPr>
+        <w:ind w:left="0" w:firstLine="0"/>
+      </w:pPr>
+    </w:lvl>
+    <w:lvl w:ilvl="2">
+      <w:start w:val="1"/>
+      <w:numFmt w:val="bullet"/>
+      <w:lvlText w:val=""/>
+      <w:lvlJc w:val="left"/>
+      <w:pPr>
+        <w:ind w:left="0" w:firstLine="0"/>
+      </w:pPr>
+    </w:lvl>
+    <w:lvl w:ilvl="3">
+      <w:start w:val="1"/>
+      <w:numFmt w:val="bullet"/>
+      <w:lvlText w:val=""/>
+      <w:lvlJc w:val="left"/>
+      <w:pPr>
+        <w:ind w:left="0" w:firstLine="0"/>
+      </w:pPr>
+    </w:lvl>
+    <w:lvl w:ilvl="4">
+      <w:start w:val="1"/>
+      <w:numFmt w:val="bullet"/>
+      <w:lvlText w:val=""/>
+      <w:lvlJc w:val="left"/>
+      <w:pPr>
+        <w:ind w:left="0" w:firstLine="0"/>
+      </w:pPr>
+    </w:lvl>
+    <w:lvl w:ilvl="5">
+      <w:start w:val="1"/>
+      <w:numFmt w:val="bullet"/>
+      <w:lvlText w:val=""/>
+      <w:lvlJc w:val="left"/>
+      <w:pPr>
+        <w:ind w:left="0" w:firstLine="0"/>
+      </w:pPr>
+    </w:lvl>
+    <w:lvl w:ilvl="6">
+      <w:start w:val="1"/>
+      <w:numFmt w:val="bullet"/>
+      <w:lvlText w:val=""/>
+      <w:lvlJc w:val="left"/>
+      <w:pPr>
+        <w:ind w:left="0" w:firstLine="0"/>
+      </w:pPr>
+    </w:lvl>
+    <w:lvl w:ilvl="7">
+      <w:start w:val="1"/>
+      <w:numFmt w:val="bullet"/>
+      <w:lvlText w:val=""/>
+      <w:lvlJc w:val="left"/>
+      <w:pPr>
+        <w:ind w:left="0" w:firstLine="0"/>
+      </w:pPr>
+    </w:lvl>
+    <w:lvl w:ilvl="8">
+      <w:start w:val="1"/>
+      <w:numFmt w:val="bullet"/>
+      <w:lvlText w:val=""/>
+      <w:lvlJc w:val="left"/>
+      <w:pPr>
+        <w:ind w:left="0" w:firstLine="0"/>
+      </w:pPr>
+    </w:lvl>
+  </w:abstractNum>
+  <w:abstractNum w:abstractNumId="1" w15:restartNumberingAfterBreak="0">
+    <w:nsid w:val="209D6748"/>
+    <w:multiLevelType w:val="multilevel"/>
+    <w:tmpl w:val="1B9CABE4"/>
+    <w:lvl w:ilvl="0">
+      <w:start w:val="1"/>
+      <w:numFmt w:val="decimal"/>
+      <w:lvlText w:val="%1."/>
+      <w:lvlJc w:val="left"/>
+      <w:pPr>
+        <w:ind w:left="858" w:hanging="432"/>
+      </w:pPr>
+      <w:rPr>
+        <w:rFonts w:ascii="Arial" w:eastAsia="Arial" w:hAnsi="Arial" w:cs="Arial"/>
+        <w:vertAlign w:val="baseline"/>
+      </w:rPr>
+    </w:lvl>
+    <w:lvl w:ilvl="1">
+      <w:start w:val="1"/>
+      <w:numFmt w:val="decimal"/>
+      <w:lvlText w:val="%1.%2"/>
+      <w:lvlJc w:val="left"/>
+      <w:pPr>
+        <w:ind w:left="576" w:hanging="576"/>
+      </w:pPr>
+      <w:rPr>
+        <w:vertAlign w:val="baseline"/>
+      </w:rPr>
+    </w:lvl>
+    <w:lvl w:ilvl="2">
+      <w:start w:val="1"/>
+      <w:numFmt w:val="decimal"/>
+      <w:lvlText w:val="%1.%2.%3"/>
+      <w:lvlJc w:val="left"/>
+      <w:pPr>
+        <w:ind w:left="1855" w:hanging="720"/>
+      </w:pPr>
+      <w:rPr>
+        <w:vertAlign w:val="baseline"/>
+      </w:rPr>
+    </w:lvl>
+    <w:lvl w:ilvl="3">
+      <w:start w:val="1"/>
+      <w:numFmt w:val="decimal"/>
+      <w:lvlText w:val="%1.%2.%3.%4"/>
+      <w:lvlJc w:val="left"/>
+      <w:pPr>
+        <w:ind w:left="864" w:hanging="864"/>
+      </w:pPr>
+      <w:rPr>
+        <w:vertAlign w:val="baseline"/>
+      </w:rPr>
+    </w:lvl>
+    <w:lvl w:ilvl="4">
+      <w:start w:val="1"/>
+      <w:numFmt w:val="decimal"/>
+      <w:lvlText w:val=""/>
+      <w:lvlJc w:val="left"/>
+      <w:pPr>
+        <w:ind w:left="1008" w:hanging="1008"/>
+      </w:pPr>
+      <w:rPr>
+        <w:vertAlign w:val="baseline"/>
+      </w:rPr>
+    </w:lvl>
+    <w:lvl w:ilvl="5">
+      <w:start w:val="1"/>
+      <w:numFmt w:val="decimal"/>
+      <w:lvlText w:val=""/>
+      <w:lvlJc w:val="left"/>
+      <w:pPr>
+        <w:ind w:left="1152" w:hanging="1152"/>
+      </w:pPr>
+      <w:rPr>
+        <w:vertAlign w:val="baseline"/>
+      </w:rPr>
+    </w:lvl>
+    <w:lvl w:ilvl="6">
+      <w:start w:val="1"/>
+      <w:numFmt w:val="decimal"/>
+      <w:lvlText w:val=""/>
+      <w:lvlJc w:val="left"/>
+      <w:pPr>
+        <w:ind w:left="1296" w:hanging="1296"/>
+      </w:pPr>
+      <w:rPr>
+        <w:vertAlign w:val="baseline"/>
+      </w:rPr>
+    </w:lvl>
+    <w:lvl w:ilvl="7">
+      <w:start w:val="1"/>
+      <w:numFmt w:val="decimal"/>
+      <w:lvlText w:val=""/>
+      <w:lvlJc w:val="left"/>
+      <w:pPr>
+        <w:ind w:left="1440" w:hanging="1440"/>
+      </w:pPr>
+      <w:rPr>
+        <w:vertAlign w:val="baseline"/>
+      </w:rPr>
+    </w:lvl>
+    <w:lvl w:ilvl="8">
+      <w:start w:val="1"/>
+      <w:numFmt w:val="decimal"/>
+      <w:lvlText w:val=""/>
+      <w:lvlJc w:val="left"/>
+      <w:pPr>
+        <w:ind w:left="1584" w:hanging="1584"/>
+      </w:pPr>
+      <w:rPr>
+        <w:vertAlign w:val="baseline"/>
+      </w:rPr>
+    </w:lvl>
+  </w:abstractNum>
+  <w:abstractNum w:abstractNumId="2" w15:restartNumberingAfterBreak="0">
+    <w:nsid w:val="21E74FF6"/>
+    <w:multiLevelType w:val="multilevel"/>
+    <w:tmpl w:val="B70261AC"/>
+    <w:lvl w:ilvl="0">
+      <w:start w:val="1"/>
+      <w:numFmt w:val="bullet"/>
+      <w:lvlText w:val="●"/>
+      <w:lvlJc w:val="left"/>
+      <w:pPr>
+        <w:ind w:left="720" w:hanging="360"/>
+      </w:pPr>
+      <w:rPr>
+        <w:rFonts w:ascii="Noto Sans Symbols" w:eastAsia="Noto Sans Symbols" w:hAnsi="Noto Sans Symbols" w:cs="Noto Sans Symbols"/>
+        <w:vertAlign w:val="baseline"/>
+      </w:rPr>
+    </w:lvl>
+    <w:lvl w:ilvl="1">
+      <w:start w:val="1"/>
+      <w:numFmt w:val="bullet"/>
+      <w:lvlText w:val=""/>
+      <w:lvlJc w:val="left"/>
+      <w:pPr>
+        <w:ind w:left="0" w:firstLine="0"/>
+      </w:pPr>
+    </w:lvl>
+    <w:lvl w:ilvl="2">
+      <w:start w:val="1"/>
+      <w:numFmt w:val="bullet"/>
+      <w:lvlText w:val=""/>
+      <w:lvlJc w:val="left"/>
+      <w:pPr>
+        <w:ind w:left="0" w:firstLine="0"/>
+      </w:pPr>
+    </w:lvl>
+    <w:lvl w:ilvl="3">
+      <w:start w:val="1"/>
+      <w:numFmt w:val="bullet"/>
+      <w:lvlText w:val=""/>
+      <w:lvlJc w:val="left"/>
+      <w:pPr>
+        <w:ind w:left="0" w:firstLine="0"/>
+      </w:pPr>
+    </w:lvl>
+    <w:lvl w:ilvl="4">
+      <w:start w:val="1"/>
+      <w:numFmt w:val="bullet"/>
+      <w:lvlText w:val=""/>
+      <w:lvlJc w:val="left"/>
+      <w:pPr>
+        <w:ind w:left="0" w:firstLine="0"/>
+      </w:pPr>
+    </w:lvl>
+    <w:lvl w:ilvl="5">
+      <w:start w:val="1"/>
+      <w:numFmt w:val="bullet"/>
+      <w:lvlText w:val=""/>
+      <w:lvlJc w:val="left"/>
+      <w:pPr>
+        <w:ind w:left="0" w:firstLine="0"/>
+      </w:pPr>
+    </w:lvl>
+    <w:lvl w:ilvl="6">
+      <w:start w:val="1"/>
+      <w:numFmt w:val="bullet"/>
+      <w:lvlText w:val=""/>
+      <w:lvlJc w:val="left"/>
+      <w:pPr>
+        <w:ind w:left="0" w:firstLine="0"/>
+      </w:pPr>
+    </w:lvl>
+    <w:lvl w:ilvl="7">
+      <w:start w:val="1"/>
+      <w:numFmt w:val="bullet"/>
+      <w:lvlText w:val=""/>
+      <w:lvlJc w:val="left"/>
+      <w:pPr>
+        <w:ind w:left="0" w:firstLine="0"/>
+      </w:pPr>
+    </w:lvl>
+    <w:lvl w:ilvl="8">
+      <w:start w:val="1"/>
+      <w:numFmt w:val="bullet"/>
+      <w:lvlText w:val=""/>
+      <w:lvlJc w:val="left"/>
+      <w:pPr>
+        <w:ind w:left="0" w:firstLine="0"/>
+      </w:pPr>
+    </w:lvl>
+  </w:abstractNum>
+  <w:abstractNum w:abstractNumId="3" w15:restartNumberingAfterBreak="0">
     <w:nsid w:val="400968F0"/>
     <w:multiLevelType w:val="multilevel"/>
     <w:tmpl w:val="15EA05F4"/>
@@ -1636,7 +1822,7 @@
       </w:pPr>
     </w:lvl>
   </w:abstractNum>
-  <w:abstractNum w:abstractNumId="1" w15:restartNumberingAfterBreak="0">
+  <w:abstractNum w:abstractNumId="4" w15:restartNumberingAfterBreak="0">
     <w:nsid w:val="4630569A"/>
     <w:multiLevelType w:val="multilevel"/>
     <w:tmpl w:val="29982BE0"/>
@@ -1727,7 +1913,120 @@
       </w:pPr>
     </w:lvl>
   </w:abstractNum>
-  <w:abstractNum w:abstractNumId="2" w15:restartNumberingAfterBreak="0">
+  <w:abstractNum w:abstractNumId="5" w15:restartNumberingAfterBreak="0">
+    <w:nsid w:val="478A3493"/>
+    <w:multiLevelType w:val="multilevel"/>
+    <w:tmpl w:val="606ED78A"/>
+    <w:lvl w:ilvl="0">
+      <w:start w:val="1"/>
+      <w:numFmt w:val="bullet"/>
+      <w:lvlText w:val="●"/>
+      <w:lvlJc w:val="left"/>
+      <w:pPr>
+        <w:ind w:left="720" w:hanging="360"/>
+      </w:pPr>
+      <w:rPr>
+        <w:u w:val="none"/>
+      </w:rPr>
+    </w:lvl>
+    <w:lvl w:ilvl="1">
+      <w:start w:val="1"/>
+      <w:numFmt w:val="bullet"/>
+      <w:lvlText w:val="○"/>
+      <w:lvlJc w:val="left"/>
+      <w:pPr>
+        <w:ind w:left="1440" w:hanging="360"/>
+      </w:pPr>
+      <w:rPr>
+        <w:u w:val="none"/>
+      </w:rPr>
+    </w:lvl>
+    <w:lvl w:ilvl="2">
+      <w:start w:val="1"/>
+      <w:numFmt w:val="bullet"/>
+      <w:lvlText w:val="■"/>
+      <w:lvlJc w:val="left"/>
+      <w:pPr>
+        <w:ind w:left="2160" w:hanging="360"/>
+      </w:pPr>
+      <w:rPr>
+        <w:u w:val="none"/>
+      </w:rPr>
+    </w:lvl>
+    <w:lvl w:ilvl="3">
+      <w:start w:val="1"/>
+      <w:numFmt w:val="bullet"/>
+      <w:lvlText w:val="●"/>
+      <w:lvlJc w:val="left"/>
+      <w:pPr>
+        <w:ind w:left="2880" w:hanging="360"/>
+      </w:pPr>
+      <w:rPr>
+        <w:u w:val="none"/>
+      </w:rPr>
+    </w:lvl>
+    <w:lvl w:ilvl="4">
+      <w:start w:val="1"/>
+      <w:numFmt w:val="bullet"/>
+      <w:lvlText w:val="○"/>
+      <w:lvlJc w:val="left"/>
+      <w:pPr>
+        <w:ind w:left="3600" w:hanging="360"/>
+      </w:pPr>
+      <w:rPr>
+        <w:u w:val="none"/>
+      </w:rPr>
+    </w:lvl>
+    <w:lvl w:ilvl="5">
+      <w:start w:val="1"/>
+      <w:numFmt w:val="bullet"/>
+      <w:lvlText w:val="■"/>
+      <w:lvlJc w:val="left"/>
+      <w:pPr>
+        <w:ind w:left="4320" w:hanging="360"/>
+      </w:pPr>
+      <w:rPr>
+        <w:u w:val="none"/>
+      </w:rPr>
+    </w:lvl>
+    <w:lvl w:ilvl="6">
+      <w:start w:val="1"/>
+      <w:numFmt w:val="bullet"/>
+      <w:lvlText w:val="●"/>
+      <w:lvlJc w:val="left"/>
+      <w:pPr>
+        <w:ind w:left="5040" w:hanging="360"/>
+      </w:pPr>
+      <w:rPr>
+        <w:u w:val="none"/>
+      </w:rPr>
+    </w:lvl>
+    <w:lvl w:ilvl="7">
+      <w:start w:val="1"/>
+      <w:numFmt w:val="bullet"/>
+      <w:lvlText w:val="○"/>
+      <w:lvlJc w:val="left"/>
+      <w:pPr>
+        <w:ind w:left="5760" w:hanging="360"/>
+      </w:pPr>
+      <w:rPr>
+        <w:u w:val="none"/>
+      </w:rPr>
+    </w:lvl>
+    <w:lvl w:ilvl="8">
+      <w:start w:val="1"/>
+      <w:numFmt w:val="bullet"/>
+      <w:lvlText w:val="■"/>
+      <w:lvlJc w:val="left"/>
+      <w:pPr>
+        <w:ind w:left="6480" w:hanging="360"/>
+      </w:pPr>
+      <w:rPr>
+        <w:u w:val="none"/>
+      </w:rPr>
+    </w:lvl>
+  </w:abstractNum>
+  <w:abstractNum w:abstractNumId="6" w15:restartNumberingAfterBreak="0">
     <w:nsid w:val="47A96562"/>
     <w:multiLevelType w:val="multilevel"/>
     <w:tmpl w:val="624EC086"/>
@@ -1840,7 +2139,7 @@
       </w:rPr>
     </w:lvl>
   </w:abstractNum>
-  <w:abstractNum w:abstractNumId="3" w15:restartNumberingAfterBreak="0">
+  <w:abstractNum w:abstractNumId="7" w15:restartNumberingAfterBreak="0">
     <w:nsid w:val="4A19600F"/>
     <w:multiLevelType w:val="multilevel"/>
     <w:tmpl w:val="E0800EAE"/>
@@ -1954,7 +2253,120 @@
       </w:rPr>
     </w:lvl>
   </w:abstractNum>
-  <w:abstractNum w:abstractNumId="4" w15:restartNumberingAfterBreak="0">
+  <w:abstractNum w:abstractNumId="8" w15:restartNumberingAfterBreak="0">
+    <w:nsid w:val="53CD28DA"/>
+    <w:multiLevelType w:val="multilevel"/>
+    <w:tmpl w:val="DFC65B8A"/>
+    <w:lvl w:ilvl="0">
+      <w:start w:val="1"/>
+      <w:numFmt w:val="bullet"/>
+      <w:lvlText w:val="●"/>
+      <w:lvlJc w:val="left"/>
+      <w:pPr>
+        <w:ind w:left="720" w:hanging="360"/>
+      </w:pPr>
+      <w:rPr>
+        <w:u w:val="none"/>
+      </w:rPr>
+    </w:lvl>
+    <w:lvl w:ilvl="1">
+      <w:start w:val="1"/>
+      <w:numFmt w:val="bullet"/>
+      <w:lvlText w:val="○"/>
+      <w:lvlJc w:val="left"/>
+      <w:pPr>
+        <w:ind w:left="1440" w:hanging="360"/>
+      </w:pPr>
+      <w:rPr>
+        <w:u w:val="none"/>
+      </w:rPr>
+    </w:lvl>
+    <w:lvl w:ilvl="2">
+      <w:start w:val="1"/>
+      <w:numFmt w:val="bullet"/>
+      <w:lvlText w:val="■"/>
+      <w:lvlJc w:val="left"/>
+      <w:pPr>
+        <w:ind w:left="2160" w:hanging="360"/>
+      </w:pPr>
+      <w:rPr>
+        <w:u w:val="none"/>
+      </w:rPr>
+    </w:lvl>
+    <w:lvl w:ilvl="3">
+      <w:start w:val="1"/>
+      <w:numFmt w:val="bullet"/>
+      <w:lvlText w:val="●"/>
+      <w:lvlJc w:val="left"/>
+      <w:pPr>
+        <w:ind w:left="2880" w:hanging="360"/>
+      </w:pPr>
+      <w:rPr>
+        <w:u w:val="none"/>
+      </w:rPr>
+    </w:lvl>
+    <w:lvl w:ilvl="4">
+      <w:start w:val="1"/>
+      <w:numFmt w:val="bullet"/>
+      <w:lvlText w:val="○"/>
+      <w:lvlJc w:val="left"/>
+      <w:pPr>
+        <w:ind w:left="3600" w:hanging="360"/>
+      </w:pPr>
+      <w:rPr>
+        <w:u w:val="none"/>
+      </w:rPr>
+    </w:lvl>
+    <w:lvl w:ilvl="5">
+      <w:start w:val="1"/>
+      <w:numFmt w:val="bullet"/>
+      <w:lvlText w:val="■"/>
+      <w:lvlJc w:val="left"/>
+      <w:pPr>
+        <w:ind w:left="4320" w:hanging="360"/>
+      </w:pPr>
+      <w:rPr>
+        <w:u w:val="none"/>
+      </w:rPr>
+    </w:lvl>
+    <w:lvl w:ilvl="6">
+      <w:start w:val="1"/>
+      <w:numFmt w:val="bullet"/>
+      <w:lvlText w:val="●"/>
+      <w:lvlJc w:val="left"/>
+      <w:pPr>
+        <w:ind w:left="5040" w:hanging="360"/>
+      </w:pPr>
+      <w:rPr>
+        <w:u w:val="none"/>
+      </w:rPr>
+    </w:lvl>
+    <w:lvl w:ilvl="7">
+      <w:start w:val="1"/>
+      <w:numFmt w:val="bullet"/>
+      <w:lvlText w:val="○"/>
+      <w:lvlJc w:val="left"/>
+      <w:pPr>
+        <w:ind w:left="5760" w:hanging="360"/>
+      </w:pPr>
+      <w:rPr>
+        <w:u w:val="none"/>
+      </w:rPr>
+    </w:lvl>
+    <w:lvl w:ilvl="8">
+      <w:start w:val="1"/>
+      <w:numFmt w:val="bullet"/>
+      <w:lvlText w:val="■"/>
+      <w:lvlJc w:val="left"/>
+      <w:pPr>
+        <w:ind w:left="6480" w:hanging="360"/>
+      </w:pPr>
+      <w:rPr>
+        <w:u w:val="none"/>
+      </w:rPr>
+    </w:lvl>
+  </w:abstractNum>
+  <w:abstractNum w:abstractNumId="9" w15:restartNumberingAfterBreak="0">
     <w:nsid w:val="5B3305F8"/>
     <w:multiLevelType w:val="multilevel"/>
     <w:tmpl w:val="3AC4BE34"/>
@@ -2067,7 +2479,7 @@
       </w:rPr>
     </w:lvl>
   </w:abstractNum>
-  <w:abstractNum w:abstractNumId="5" w15:restartNumberingAfterBreak="0">
+  <w:abstractNum w:abstractNumId="10" w15:restartNumberingAfterBreak="0">
     <w:nsid w:val="62093BE8"/>
     <w:multiLevelType w:val="multilevel"/>
     <w:tmpl w:val="FDA8D4B6"/>
@@ -2180,22 +2592,153 @@
       </w:rPr>
     </w:lvl>
   </w:abstractNum>
+  <w:abstractNum w:abstractNumId="11" w15:restartNumberingAfterBreak="0">
+    <w:nsid w:val="773616AF"/>
+    <w:multiLevelType w:val="multilevel"/>
+    <w:tmpl w:val="C338E39A"/>
+    <w:lvl w:ilvl="0">
+      <w:start w:val="1"/>
+      <w:numFmt w:val="bullet"/>
+      <w:lvlText w:val="●"/>
+      <w:lvlJc w:val="left"/>
+      <w:pPr>
+        <w:ind w:left="720" w:hanging="360"/>
+      </w:pPr>
+      <w:rPr>
+        <w:u w:val="none"/>
+      </w:rPr>
+    </w:lvl>
+    <w:lvl w:ilvl="1">
+      <w:start w:val="1"/>
+      <w:numFmt w:val="bullet"/>
+      <w:lvlText w:val="○"/>
+      <w:lvlJc w:val="left"/>
+      <w:pPr>
+        <w:ind w:left="1440" w:hanging="360"/>
+      </w:pPr>
+      <w:rPr>
+        <w:u w:val="none"/>
+      </w:rPr>
+    </w:lvl>
+    <w:lvl w:ilvl="2">
+      <w:start w:val="1"/>
+      <w:numFmt w:val="bullet"/>
+      <w:lvlText w:val="■"/>
+      <w:lvlJc w:val="left"/>
+      <w:pPr>
+        <w:ind w:left="2160" w:hanging="360"/>
+      </w:pPr>
+      <w:rPr>
+        <w:u w:val="none"/>
+      </w:rPr>
+    </w:lvl>
+    <w:lvl w:ilvl="3">
+      <w:start w:val="1"/>
+      <w:numFmt w:val="bullet"/>
+      <w:lvlText w:val="●"/>
+      <w:lvlJc w:val="left"/>
+      <w:pPr>
+        <w:ind w:left="2880" w:hanging="360"/>
+      </w:pPr>
+      <w:rPr>
+        <w:u w:val="none"/>
+      </w:rPr>
+    </w:lvl>
+    <w:lvl w:ilvl="4">
+      <w:start w:val="1"/>
+      <w:numFmt w:val="bullet"/>
+      <w:lvlText w:val="○"/>
+      <w:lvlJc w:val="left"/>
+      <w:pPr>
+        <w:ind w:left="3600" w:hanging="360"/>
+      </w:pPr>
+      <w:rPr>
+        <w:u w:val="none"/>
+      </w:rPr>
+    </w:lvl>
+    <w:lvl w:ilvl="5">
+      <w:start w:val="1"/>
+      <w:numFmt w:val="bullet"/>
+      <w:lvlText w:val="■"/>
+      <w:lvlJc w:val="left"/>
+      <w:pPr>
+        <w:ind w:left="4320" w:hanging="360"/>
+      </w:pPr>
+      <w:rPr>
+        <w:u w:val="none"/>
+      </w:rPr>
+    </w:lvl>
+    <w:lvl w:ilvl="6">
+      <w:start w:val="1"/>
+      <w:numFmt w:val="bullet"/>
+      <w:lvlText w:val="●"/>
+      <w:lvlJc w:val="left"/>
+      <w:pPr>
+        <w:ind w:left="5040" w:hanging="360"/>
+      </w:pPr>
+      <w:rPr>
+        <w:u w:val="none"/>
+      </w:rPr>
+    </w:lvl>
+    <w:lvl w:ilvl="7">
+      <w:start w:val="1"/>
+      <w:numFmt w:val="bullet"/>
+      <w:lvlText w:val="○"/>
+      <w:lvlJc w:val="left"/>
+      <w:pPr>
+        <w:ind w:left="5760" w:hanging="360"/>
+      </w:pPr>
+      <w:rPr>
+        <w:u w:val="none"/>
+      </w:rPr>
+    </w:lvl>
+    <w:lvl w:ilvl="8">
+      <w:start w:val="1"/>
+      <w:numFmt w:val="bullet"/>
+      <w:lvlText w:val="■"/>
+      <w:lvlJc w:val="left"/>
+      <w:pPr>
+        <w:ind w:left="6480" w:hanging="360"/>
+      </w:pPr>
+      <w:rPr>
+        <w:u w:val="none"/>
+      </w:rPr>
+    </w:lvl>
+  </w:abstractNum>
   <w:num w:numId="1">
+    <w:abstractNumId w:val="7"/>
+  </w:num>
+  <w:num w:numId="2">
+    <w:abstractNumId w:val="6"/>
+  </w:num>
+  <w:num w:numId="3">
+    <w:abstractNumId w:val="4"/>
+  </w:num>
+  <w:num w:numId="4">
+    <w:abstractNumId w:val="9"/>
+  </w:num>
+  <w:num w:numId="5">
     <w:abstractNumId w:val="3"/>
   </w:num>
-  <w:num w:numId="2">
+  <w:num w:numId="6">
+    <w:abstractNumId w:val="10"/>
+  </w:num>
+  <w:num w:numId="7">
+    <w:abstractNumId w:val="1"/>
+  </w:num>
+  <w:num w:numId="8">
+    <w:abstractNumId w:val="11"/>
+  </w:num>
+  <w:num w:numId="9">
+    <w:abstractNumId w:val="0"/>
+  </w:num>
+  <w:num w:numId="10">
+    <w:abstractNumId w:val="8"/>
+  </w:num>
+  <w:num w:numId="11">
     <w:abstractNumId w:val="2"/>
   </w:num>
-  <w:num w:numId="3">
-    <w:abstractNumId w:val="1"/>
-  </w:num>
-  <w:num w:numId="4">
-    <w:abstractNumId w:val="4"/>
-  </w:num>
-  <w:num w:numId="5">
-    <w:abstractNumId w:val="0"/>
-  </w:num>
-  <w:num w:numId="6">
+  <w:num w:numId="12">
     <w:abstractNumId w:val="5"/>
   </w:num>
 </w:numbering>
@@ -2221,8 +2764,8 @@
   </w:docDefaults>
   <w:latentStyles w:defLockedState="0" w:defUIPriority="99" w:defSemiHidden="0" w:defUnhideWhenUsed="0" w:defQFormat="0" w:count="371">
     <w:lsdException w:name="Normal" w:uiPriority="0" w:qFormat="1"/>
-    <w:lsdException w:name="heading 1" w:uiPriority="9" w:qFormat="1"/>
-    <w:lsdException w:name="heading 2" w:semiHidden="1" w:uiPriority="9" w:unhideWhenUsed="1" w:qFormat="1"/>
+    <w:lsdException w:name="heading 1" w:uiPriority="0" w:qFormat="1"/>
+    <w:lsdException w:name="heading 2" w:semiHidden="1" w:uiPriority="0" w:unhideWhenUsed="1" w:qFormat="1"/>
     <w:lsdException w:name="heading 3" w:semiHidden="1" w:uiPriority="9" w:unhideWhenUsed="1" w:qFormat="1"/>
     <w:lsdException w:name="heading 4" w:semiHidden="1" w:uiPriority="9" w:unhideWhenUsed="1" w:qFormat="1"/>
     <w:lsdException w:name="heading 5" w:semiHidden="1" w:uiPriority="9" w:unhideWhenUsed="1" w:qFormat="1"/>

</xml_diff>